<commit_message>
updated with full stack tag line
</commit_message>
<xml_diff>
--- a/assets/pdfs/joshua-resume.docx
+++ b/assets/pdfs/joshua-resume.docx
@@ -285,7 +285,23 @@
           <w:sz w:val="24"/>
           <w:szCs w:val="24"/>
         </w:rPr>
-        <w:t>(August 2009- May 2013)</w:t>
+        <w:t>(August 2009</w:t>
+      </w:r>
+      <w:r>
+        <w:rPr>
+          <w:rFonts w:ascii="Helvetica" w:hAnsi="Helvetica" w:cs="Times New Roman"/>
+          <w:sz w:val="24"/>
+          <w:szCs w:val="24"/>
+        </w:rPr>
+        <w:t xml:space="preserve"> </w:t>
+      </w:r>
+      <w:r>
+        <w:rPr>
+          <w:rFonts w:ascii="Helvetica" w:hAnsi="Helvetica" w:cs="Times New Roman"/>
+          <w:sz w:val="24"/>
+          <w:szCs w:val="24"/>
+        </w:rPr>
+        <w:t>- May 2013)</w:t>
       </w:r>
     </w:p>
     <w:p>
@@ -307,8 +323,18 @@
           <w:sz w:val="24"/>
           <w:szCs w:val="24"/>
         </w:rPr>
-        <w:t>Graduated with high-honors</w:t>
-      </w:r>
+        <w:t xml:space="preserve">Graduated with </w:t>
+      </w:r>
+      <w:proofErr w:type="gramStart"/>
+      <w:r>
+        <w:rPr>
+          <w:rFonts w:ascii="Helvetica" w:hAnsi="Helvetica" w:cs="Times New Roman"/>
+          <w:sz w:val="24"/>
+          <w:szCs w:val="24"/>
+        </w:rPr>
+        <w:t>high-honors</w:t>
+      </w:r>
+      <w:proofErr w:type="gramEnd"/>
     </w:p>
     <w:p>
       <w:pPr>
@@ -499,6 +525,29 @@
     <w:p>
       <w:pPr>
         <w:pStyle w:val="NoSpacing"/>
+        <w:numPr>
+          <w:ilvl w:val="0"/>
+          <w:numId w:val="1"/>
+        </w:numPr>
+        <w:rPr>
+          <w:rFonts w:ascii="Helvetica" w:hAnsi="Helvetica" w:cs="Times New Roman"/>
+          <w:b/>
+          <w:sz w:val="24"/>
+          <w:szCs w:val="24"/>
+        </w:rPr>
+      </w:pPr>
+      <w:r>
+        <w:rPr>
+          <w:rFonts w:ascii="Helvetica" w:hAnsi="Helvetica" w:cs="Times New Roman"/>
+          <w:sz w:val="24"/>
+          <w:szCs w:val="24"/>
+        </w:rPr>
+        <w:t>Full-Stack Web Developer</w:t>
+      </w:r>
+    </w:p>
+    <w:p>
+      <w:pPr>
+        <w:pStyle w:val="NoSpacing"/>
         <w:rPr>
           <w:rFonts w:ascii="Helvetica" w:hAnsi="Helvetica" w:cs="Times New Roman"/>
           <w:sz w:val="24"/>
@@ -527,10 +576,7 @@
         </w:rPr>
         <w:t>Technical Skills:</w:t>
       </w:r>
-    </w:p>
-    <w:p>
-      <w:pPr>
-        <w:pStyle w:val="NoSpacing"/>
+      <w:r>
         <w:rPr>
           <w:rFonts w:ascii="Helvetica" w:hAnsi="Helvetica" w:cs="Times New Roman"/>
           <w:b/>
@@ -538,8 +584,12 @@
           <w:sz w:val="24"/>
           <w:szCs w:val="24"/>
         </w:rPr>
-      </w:pPr>
-      <w:r>
+        <w:t xml:space="preserve"> </w:t>
+      </w:r>
+    </w:p>
+    <w:p>
+      <w:pPr>
+        <w:pStyle w:val="NoSpacing"/>
         <w:rPr>
           <w:rFonts w:ascii="Helvetica" w:hAnsi="Helvetica" w:cs="Times New Roman"/>
           <w:b/>
@@ -547,6 +597,15 @@
           <w:sz w:val="24"/>
           <w:szCs w:val="24"/>
         </w:rPr>
+      </w:pPr>
+      <w:r>
+        <w:rPr>
+          <w:rFonts w:ascii="Helvetica" w:hAnsi="Helvetica" w:cs="Times New Roman"/>
+          <w:b/>
+          <w:bCs/>
+          <w:sz w:val="24"/>
+          <w:szCs w:val="24"/>
+        </w:rPr>
         <w:tab/>
       </w:r>
     </w:p>
@@ -669,6 +728,7 @@
           <w:szCs w:val="24"/>
         </w:rPr>
       </w:pPr>
+      <w:proofErr w:type="spellStart"/>
       <w:r>
         <w:rPr>
           <w:rFonts w:ascii="Helvetica" w:hAnsi="Helvetica" w:cs="Times New Roman"/>
@@ -679,6 +739,7 @@
         </w:rPr>
         <w:t>JQuery</w:t>
       </w:r>
+      <w:proofErr w:type="spellEnd"/>
     </w:p>
     <w:p>
       <w:pPr>
@@ -931,7 +992,6 @@
           <w:sz w:val="24"/>
           <w:szCs w:val="24"/>
         </w:rPr>
-        <w:lastRenderedPageBreak/>
         <w:t>California Bowl Sushi &amp; Teriyaki – Floor Employee (September 2019- January 2020)</w:t>
       </w:r>
     </w:p>
@@ -1074,65 +1134,93 @@
           <w:sz w:val="24"/>
           <w:szCs w:val="24"/>
         </w:rPr>
-        <w:t>Prepared foor to be used for future use</w:t>
-      </w:r>
-    </w:p>
-    <w:p>
-      <w:pPr>
-        <w:pStyle w:val="NoSpacing"/>
-        <w:rPr>
-          <w:rFonts w:ascii="Helvetica" w:hAnsi="Helvetica" w:cs="Times New Roman"/>
-          <w:sz w:val="24"/>
-          <w:szCs w:val="24"/>
-        </w:rPr>
-      </w:pPr>
-    </w:p>
-    <w:p>
-      <w:pPr>
-        <w:pStyle w:val="NoSpacing"/>
-        <w:rPr>
-          <w:rFonts w:ascii="Helvetica" w:hAnsi="Helvetica" w:cs="Times New Roman"/>
-          <w:sz w:val="24"/>
-          <w:szCs w:val="24"/>
-        </w:rPr>
-      </w:pPr>
-    </w:p>
-    <w:p>
-      <w:pPr>
-        <w:pStyle w:val="NoSpacing"/>
-        <w:rPr>
-          <w:rFonts w:ascii="Helvetica" w:hAnsi="Helvetica" w:cs="Times New Roman"/>
-          <w:sz w:val="24"/>
-          <w:szCs w:val="24"/>
-        </w:rPr>
-      </w:pPr>
-    </w:p>
-    <w:p>
-      <w:pPr>
-        <w:pStyle w:val="NoSpacing"/>
-        <w:rPr>
-          <w:rFonts w:ascii="Helvetica" w:hAnsi="Helvetica" w:cs="Times New Roman"/>
-          <w:sz w:val="24"/>
-          <w:szCs w:val="24"/>
-        </w:rPr>
-      </w:pPr>
-    </w:p>
-    <w:p>
-      <w:pPr>
-        <w:pStyle w:val="NoSpacing"/>
-        <w:rPr>
-          <w:rFonts w:ascii="Helvetica" w:hAnsi="Helvetica" w:cs="Times New Roman"/>
-          <w:sz w:val="24"/>
-          <w:szCs w:val="24"/>
-        </w:rPr>
-      </w:pPr>
-      <w:r>
-        <w:rPr>
-          <w:rFonts w:ascii="Helvetica" w:hAnsi="Helvetica" w:cs="Times New Roman"/>
-          <w:sz w:val="24"/>
-          <w:szCs w:val="24"/>
-        </w:rPr>
-        <w:t>ChildCare Careers – Teacher’s Aide (October 2017- August 2018)</w:t>
+        <w:t xml:space="preserve">Prepared </w:t>
+      </w:r>
+      <w:proofErr w:type="spellStart"/>
+      <w:r>
+        <w:rPr>
+          <w:rFonts w:ascii="Helvetica" w:hAnsi="Helvetica" w:cs="Times New Roman"/>
+          <w:sz w:val="24"/>
+          <w:szCs w:val="24"/>
+        </w:rPr>
+        <w:t>foor</w:t>
+      </w:r>
+      <w:proofErr w:type="spellEnd"/>
+      <w:r>
+        <w:rPr>
+          <w:rFonts w:ascii="Helvetica" w:hAnsi="Helvetica" w:cs="Times New Roman"/>
+          <w:sz w:val="24"/>
+          <w:szCs w:val="24"/>
+        </w:rPr>
+        <w:t xml:space="preserve"> to be used for future use</w:t>
+      </w:r>
+    </w:p>
+    <w:p>
+      <w:pPr>
+        <w:pStyle w:val="NoSpacing"/>
+        <w:rPr>
+          <w:rFonts w:ascii="Helvetica" w:hAnsi="Helvetica" w:cs="Times New Roman"/>
+          <w:sz w:val="24"/>
+          <w:szCs w:val="24"/>
+        </w:rPr>
+      </w:pPr>
+    </w:p>
+    <w:p>
+      <w:pPr>
+        <w:pStyle w:val="NoSpacing"/>
+        <w:rPr>
+          <w:rFonts w:ascii="Helvetica" w:hAnsi="Helvetica" w:cs="Times New Roman"/>
+          <w:sz w:val="24"/>
+          <w:szCs w:val="24"/>
+        </w:rPr>
+      </w:pPr>
+    </w:p>
+    <w:p>
+      <w:pPr>
+        <w:pStyle w:val="NoSpacing"/>
+        <w:rPr>
+          <w:rFonts w:ascii="Helvetica" w:hAnsi="Helvetica" w:cs="Times New Roman"/>
+          <w:sz w:val="24"/>
+          <w:szCs w:val="24"/>
+        </w:rPr>
+      </w:pPr>
+    </w:p>
+    <w:p>
+      <w:pPr>
+        <w:pStyle w:val="NoSpacing"/>
+        <w:rPr>
+          <w:rFonts w:ascii="Helvetica" w:hAnsi="Helvetica" w:cs="Times New Roman"/>
+          <w:sz w:val="24"/>
+          <w:szCs w:val="24"/>
+        </w:rPr>
+      </w:pPr>
+    </w:p>
+    <w:p>
+      <w:pPr>
+        <w:pStyle w:val="NoSpacing"/>
+        <w:rPr>
+          <w:rFonts w:ascii="Helvetica" w:hAnsi="Helvetica" w:cs="Times New Roman"/>
+          <w:sz w:val="24"/>
+          <w:szCs w:val="24"/>
+        </w:rPr>
+      </w:pPr>
+      <w:proofErr w:type="spellStart"/>
+      <w:r>
+        <w:rPr>
+          <w:rFonts w:ascii="Helvetica" w:hAnsi="Helvetica" w:cs="Times New Roman"/>
+          <w:sz w:val="24"/>
+          <w:szCs w:val="24"/>
+        </w:rPr>
+        <w:t>ChildCare</w:t>
+      </w:r>
+      <w:proofErr w:type="spellEnd"/>
+      <w:r>
+        <w:rPr>
+          <w:rFonts w:ascii="Helvetica" w:hAnsi="Helvetica" w:cs="Times New Roman"/>
+          <w:sz w:val="24"/>
+          <w:szCs w:val="24"/>
+        </w:rPr>
+        <w:t xml:space="preserve"> Careers – Teacher’s Aide (October 2017- August 2018)</w:t>
       </w:r>
     </w:p>
     <w:p>
@@ -1720,6 +1808,7 @@
           <w:sz w:val="24"/>
           <w:szCs w:val="24"/>
         </w:rPr>
+        <w:lastRenderedPageBreak/>
         <w:t>Handled food to</w:t>
       </w:r>
       <w:r>
@@ -1758,7 +1847,6 @@
           <w:sz w:val="24"/>
           <w:szCs w:val="24"/>
         </w:rPr>
-        <w:lastRenderedPageBreak/>
         <w:t>Cleaned tables and retrieved dishes to be cleaned</w:t>
       </w:r>
     </w:p>
@@ -1857,13 +1945,23 @@
           <w:szCs w:val="24"/>
         </w:rPr>
       </w:pPr>
-      <w:r>
-        <w:rPr>
-          <w:rFonts w:ascii="Helvetica" w:hAnsi="Helvetica" w:cs="Times New Roman"/>
-          <w:sz w:val="24"/>
-          <w:szCs w:val="24"/>
-        </w:rPr>
-        <w:t>Frootsii – Employee (August 2014- September 2014)</w:t>
+      <w:proofErr w:type="spellStart"/>
+      <w:r>
+        <w:rPr>
+          <w:rFonts w:ascii="Helvetica" w:hAnsi="Helvetica" w:cs="Times New Roman"/>
+          <w:sz w:val="24"/>
+          <w:szCs w:val="24"/>
+        </w:rPr>
+        <w:t>Frootsii</w:t>
+      </w:r>
+      <w:proofErr w:type="spellEnd"/>
+      <w:r>
+        <w:rPr>
+          <w:rFonts w:ascii="Helvetica" w:hAnsi="Helvetica" w:cs="Times New Roman"/>
+          <w:sz w:val="24"/>
+          <w:szCs w:val="24"/>
+        </w:rPr>
+        <w:t xml:space="preserve"> – Employee (August 2014- September 2014)</w:t>
       </w:r>
     </w:p>
     <w:p>
@@ -3765,7 +3863,7 @@
         <w:rFonts w:ascii="Courier New" w:hAnsi="Courier New" w:cs="Courier New" w:hint="default"/>
       </w:rPr>
     </w:lvl>
-    <w:lvl w:ilvl="2" w:tplc="04090005" w:tentative="1">
+    <w:lvl w:ilvl="2" w:tplc="04090005">
       <w:start w:val="1"/>
       <w:numFmt w:val="bullet"/>
       <w:lvlText w:val=""/>

</xml_diff>